<commit_message>
work in progress doku
</commit_message>
<xml_diff>
--- a/docu/MinfDoku.docx
+++ b/docu/MinfDoku.docx
@@ -24,7 +24,7 @@
             <mc:AlternateContent>
               <mc:Choice Requires="wps">
                 <w:drawing>
-                  <wp:anchor distT="0" distB="0" distL="114300" distR="114300" simplePos="0" relativeHeight="251659264" behindDoc="0" locked="0" layoutInCell="1" allowOverlap="1">
+                  <wp:anchor distT="0" distB="0" distL="114300" distR="114300" simplePos="0" relativeHeight="251659264" behindDoc="0" locked="0" layoutInCell="1" allowOverlap="1" wp14:anchorId="493DCABD" wp14:editId="6297A114">
                     <wp:simplePos x="0" y="0"/>
                     <mc:AlternateContent>
                       <mc:Choice Requires="wp14">
@@ -91,21 +91,20 @@
                                   </w:rPr>
                                   <w:alias w:val="Titel"/>
                                   <w:id w:val="-1275550102"/>
-                                  <w:showingPlcHdr/>
                                   <w:dataBinding w:prefixMappings="xmlns:ns0='http://schemas.openxmlformats.org/package/2006/metadata/core-properties' xmlns:ns1='http://purl.org/dc/elements/1.1/'" w:xpath="/ns0:coreProperties[1]/ns1:title[1]" w:storeItemID="{6C3C8BC8-F283-45AE-878A-BAB7291924A1}"/>
                                   <w:text/>
                                 </w:sdtPr>
+                                <w:sdtEndPr/>
                                 <w:sdtContent>
                                   <w:p>
                                     <w:pPr>
-                                      <w:pStyle w:val="Titel"/>
+                                      <w:pStyle w:val="Title"/>
                                       <w:jc w:val="right"/>
                                       <w:rPr>
                                         <w:caps/>
                                         <w:color w:val="FFFFFF" w:themeColor="background1"/>
                                         <w:sz w:val="80"/>
                                         <w:szCs w:val="80"/>
-                                        <w:lang w:val="de-DE"/>
                                       </w:rPr>
                                     </w:pPr>
                                     <w:r>
@@ -114,9 +113,8 @@
                                         <w:color w:val="FFFFFF" w:themeColor="background1"/>
                                         <w:sz w:val="80"/>
                                         <w:szCs w:val="80"/>
-                                        <w:lang w:val="de-DE"/>
                                       </w:rPr>
-                                      <w:t>[Dokumenttitel]</w:t>
+                                      <w:t>Intuition and accessibility in VR</w:t>
                                     </w:r>
                                   </w:p>
                                 </w:sdtContent>
@@ -128,6 +126,7 @@
                                   <w:jc w:val="right"/>
                                   <w:rPr>
                                     <w:color w:val="FFFFFF" w:themeColor="background1"/>
+                                    <w:lang w:val="en-US"/>
                                   </w:rPr>
                                 </w:pPr>
                               </w:p>
@@ -137,13 +136,14 @@
                                     <w:color w:val="FFFFFF" w:themeColor="background1"/>
                                     <w:sz w:val="21"/>
                                     <w:szCs w:val="21"/>
+                                    <w:lang w:val="en-US"/>
                                   </w:rPr>
                                   <w:alias w:val="Exposee"/>
                                   <w:id w:val="-1812170092"/>
-                                  <w:showingPlcHdr/>
                                   <w:dataBinding w:prefixMappings="xmlns:ns0='http://schemas.microsoft.com/office/2006/coverPageProps'" w:xpath="/ns0:CoverPageProperties[1]/ns0:Abstract[1]" w:storeItemID="{55AF091B-3C7A-41E3-B477-F2FDAA23CFDA}"/>
                                   <w:text/>
                                 </w:sdtPr>
+                                <w:sdtEndPr/>
                                 <w:sdtContent>
                                   <w:p>
                                     <w:pPr>
@@ -152,6 +152,7 @@
                                       <w:jc w:val="right"/>
                                       <w:rPr>
                                         <w:color w:val="FFFFFF" w:themeColor="background1"/>
+                                        <w:lang w:val="en-US"/>
                                       </w:rPr>
                                     </w:pPr>
                                     <w:r>
@@ -159,8 +160,65 @@
                                         <w:color w:val="FFFFFF" w:themeColor="background1"/>
                                         <w:sz w:val="21"/>
                                         <w:szCs w:val="21"/>
+                                        <w:lang w:val="en-US"/>
                                       </w:rPr>
-                                      <w:t>[Fesseln Sie Ihre Leser mit einem ansprechenden Exposee. Normalerweise ist dies eine kurze Zusammenfassung des Dokuments. Wenn Sie Ihre Inhalte hinzufügen möchten, einfach hier klicken und mit der Eingabe beginnen.]</w:t>
+                                      <w:t xml:space="preserve">Exemplified </w:t>
+                                    </w:r>
+                                    <w:r>
+                                      <w:rPr>
+                                        <w:color w:val="FFFFFF" w:themeColor="background1"/>
+                                        <w:sz w:val="21"/>
+                                        <w:szCs w:val="21"/>
+                                        <w:lang w:val="en-US"/>
+                                      </w:rPr>
+                                      <w:t>by</w:t>
+                                    </w:r>
+                                    <w:r>
+                                      <w:rPr>
+                                        <w:color w:val="FFFFFF" w:themeColor="background1"/>
+                                        <w:sz w:val="21"/>
+                                        <w:szCs w:val="21"/>
+                                        <w:lang w:val="en-US"/>
+                                      </w:rPr>
+                                      <w:t xml:space="preserve"> a </w:t>
+                                    </w:r>
+                                    <w:proofErr w:type="gramStart"/>
+                                    <w:r>
+                                      <w:rPr>
+                                        <w:color w:val="FFFFFF" w:themeColor="background1"/>
+                                        <w:sz w:val="21"/>
+                                        <w:szCs w:val="21"/>
+                                        <w:lang w:val="en-US"/>
+                                      </w:rPr>
+                                      <w:t xml:space="preserve">custom </w:t>
+                                    </w:r>
+                                    <w:r>
+                                      <w:rPr>
+                                        <w:color w:val="FFFFFF" w:themeColor="background1"/>
+                                        <w:sz w:val="21"/>
+                                        <w:szCs w:val="21"/>
+                                        <w:lang w:val="en-US"/>
+                                      </w:rPr>
+                                      <w:t>made</w:t>
+                                    </w:r>
+                                    <w:proofErr w:type="gramEnd"/>
+                                    <w:r>
+                                      <w:rPr>
+                                        <w:color w:val="FFFFFF" w:themeColor="background1"/>
+                                        <w:sz w:val="21"/>
+                                        <w:szCs w:val="21"/>
+                                        <w:lang w:val="en-US"/>
+                                      </w:rPr>
+                                      <w:t xml:space="preserve"> </w:t>
+                                    </w:r>
+                                    <w:r>
+                                      <w:rPr>
+                                        <w:color w:val="FFFFFF" w:themeColor="background1"/>
+                                        <w:sz w:val="21"/>
+                                        <w:szCs w:val="21"/>
+                                        <w:lang w:val="en-US"/>
+                                      </w:rPr>
+                                      <w:t xml:space="preserve">VR-Minigame </w:t>
                                     </w:r>
                                   </w:p>
                                 </w:sdtContent>
@@ -184,7 +242,7 @@
               </mc:Choice>
               <mc:Fallback>
                 <w:pict>
-                  <v:rect id="Rechteck 16" o:spid="_x0000_s1026" style="position:absolute;margin-left:0;margin-top:0;width:422.3pt;height:760.1pt;z-index:251659264;visibility:visible;mso-wrap-style:square;mso-width-percent:690;mso-height-percent:960;mso-left-percent:20;mso-top-percent:20;mso-wrap-distance-left:9pt;mso-wrap-distance-top:0;mso-wrap-distance-right:9pt;mso-wrap-distance-bottom:0;mso-position-horizontal-relative:page;mso-position-vertical-relative:page;mso-width-percent:690;mso-height-percent:960;mso-left-percent:20;mso-top-percent:20;mso-width-relative:page;mso-height-relative:page;v-text-anchor:middle" o:gfxdata="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" fillcolor="#4472c4 [3204]" stroked="f">
+                  <v:rect w14:anchorId="493DCABD" id="Rechteck 16" o:spid="_x0000_s1026" style="position:absolute;margin-left:0;margin-top:0;width:422.3pt;height:760.1pt;z-index:251659264;visibility:visible;mso-wrap-style:square;mso-width-percent:690;mso-height-percent:960;mso-left-percent:20;mso-top-percent:20;mso-wrap-distance-left:9pt;mso-wrap-distance-top:0;mso-wrap-distance-right:9pt;mso-wrap-distance-bottom:0;mso-position-horizontal-relative:page;mso-position-vertical-relative:page;mso-width-percent:690;mso-height-percent:960;mso-left-percent:20;mso-top-percent:20;mso-width-relative:page;mso-height-relative:page;v-text-anchor:middle" o:gfxdata="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" fillcolor="#4a66ac [3204]" stroked="f">
                     <v:textbox inset="21.6pt,1in,21.6pt">
                       <w:txbxContent>
                         <w:sdt>
@@ -197,21 +255,20 @@
                             </w:rPr>
                             <w:alias w:val="Titel"/>
                             <w:id w:val="-1275550102"/>
-                            <w:showingPlcHdr/>
                             <w:dataBinding w:prefixMappings="xmlns:ns0='http://schemas.openxmlformats.org/package/2006/metadata/core-properties' xmlns:ns1='http://purl.org/dc/elements/1.1/'" w:xpath="/ns0:coreProperties[1]/ns1:title[1]" w:storeItemID="{6C3C8BC8-F283-45AE-878A-BAB7291924A1}"/>
                             <w:text/>
                           </w:sdtPr>
+                          <w:sdtEndPr/>
                           <w:sdtContent>
                             <w:p>
                               <w:pPr>
-                                <w:pStyle w:val="Titel"/>
+                                <w:pStyle w:val="Title"/>
                                 <w:jc w:val="right"/>
                                 <w:rPr>
                                   <w:caps/>
                                   <w:color w:val="FFFFFF" w:themeColor="background1"/>
                                   <w:sz w:val="80"/>
                                   <w:szCs w:val="80"/>
-                                  <w:lang w:val="de-DE"/>
                                 </w:rPr>
                               </w:pPr>
                               <w:r>
@@ -220,9 +277,8 @@
                                   <w:color w:val="FFFFFF" w:themeColor="background1"/>
                                   <w:sz w:val="80"/>
                                   <w:szCs w:val="80"/>
-                                  <w:lang w:val="de-DE"/>
                                 </w:rPr>
-                                <w:t>[Dokumenttitel]</w:t>
+                                <w:t>Intuition and accessibility in VR</w:t>
                               </w:r>
                             </w:p>
                           </w:sdtContent>
@@ -234,6 +290,7 @@
                             <w:jc w:val="right"/>
                             <w:rPr>
                               <w:color w:val="FFFFFF" w:themeColor="background1"/>
+                              <w:lang w:val="en-US"/>
                             </w:rPr>
                           </w:pPr>
                         </w:p>
@@ -243,13 +300,14 @@
                               <w:color w:val="FFFFFF" w:themeColor="background1"/>
                               <w:sz w:val="21"/>
                               <w:szCs w:val="21"/>
+                              <w:lang w:val="en-US"/>
                             </w:rPr>
                             <w:alias w:val="Exposee"/>
                             <w:id w:val="-1812170092"/>
-                            <w:showingPlcHdr/>
                             <w:dataBinding w:prefixMappings="xmlns:ns0='http://schemas.microsoft.com/office/2006/coverPageProps'" w:xpath="/ns0:CoverPageProperties[1]/ns0:Abstract[1]" w:storeItemID="{55AF091B-3C7A-41E3-B477-F2FDAA23CFDA}"/>
                             <w:text/>
                           </w:sdtPr>
+                          <w:sdtEndPr/>
                           <w:sdtContent>
                             <w:p>
                               <w:pPr>
@@ -258,6 +316,7 @@
                                 <w:jc w:val="right"/>
                                 <w:rPr>
                                   <w:color w:val="FFFFFF" w:themeColor="background1"/>
+                                  <w:lang w:val="en-US"/>
                                 </w:rPr>
                               </w:pPr>
                               <w:r>
@@ -265,8 +324,65 @@
                                   <w:color w:val="FFFFFF" w:themeColor="background1"/>
                                   <w:sz w:val="21"/>
                                   <w:szCs w:val="21"/>
+                                  <w:lang w:val="en-US"/>
                                 </w:rPr>
-                                <w:t>[Fesseln Sie Ihre Leser mit einem ansprechenden Exposee. Normalerweise ist dies eine kurze Zusammenfassung des Dokuments. Wenn Sie Ihre Inhalte hinzufügen möchten, einfach hier klicken und mit der Eingabe beginnen.]</w:t>
+                                <w:t xml:space="preserve">Exemplified </w:t>
+                              </w:r>
+                              <w:r>
+                                <w:rPr>
+                                  <w:color w:val="FFFFFF" w:themeColor="background1"/>
+                                  <w:sz w:val="21"/>
+                                  <w:szCs w:val="21"/>
+                                  <w:lang w:val="en-US"/>
+                                </w:rPr>
+                                <w:t>by</w:t>
+                              </w:r>
+                              <w:r>
+                                <w:rPr>
+                                  <w:color w:val="FFFFFF" w:themeColor="background1"/>
+                                  <w:sz w:val="21"/>
+                                  <w:szCs w:val="21"/>
+                                  <w:lang w:val="en-US"/>
+                                </w:rPr>
+                                <w:t xml:space="preserve"> a </w:t>
+                              </w:r>
+                              <w:proofErr w:type="gramStart"/>
+                              <w:r>
+                                <w:rPr>
+                                  <w:color w:val="FFFFFF" w:themeColor="background1"/>
+                                  <w:sz w:val="21"/>
+                                  <w:szCs w:val="21"/>
+                                  <w:lang w:val="en-US"/>
+                                </w:rPr>
+                                <w:t xml:space="preserve">custom </w:t>
+                              </w:r>
+                              <w:r>
+                                <w:rPr>
+                                  <w:color w:val="FFFFFF" w:themeColor="background1"/>
+                                  <w:sz w:val="21"/>
+                                  <w:szCs w:val="21"/>
+                                  <w:lang w:val="en-US"/>
+                                </w:rPr>
+                                <w:t>made</w:t>
+                              </w:r>
+                              <w:proofErr w:type="gramEnd"/>
+                              <w:r>
+                                <w:rPr>
+                                  <w:color w:val="FFFFFF" w:themeColor="background1"/>
+                                  <w:sz w:val="21"/>
+                                  <w:szCs w:val="21"/>
+                                  <w:lang w:val="en-US"/>
+                                </w:rPr>
+                                <w:t xml:space="preserve"> </w:t>
+                              </w:r>
+                              <w:r>
+                                <w:rPr>
+                                  <w:color w:val="FFFFFF" w:themeColor="background1"/>
+                                  <w:sz w:val="21"/>
+                                  <w:szCs w:val="21"/>
+                                  <w:lang w:val="en-US"/>
+                                </w:rPr>
+                                <w:t xml:space="preserve">VR-Minigame </w:t>
                               </w:r>
                             </w:p>
                           </w:sdtContent>
@@ -286,7 +402,7 @@
             <mc:AlternateContent>
               <mc:Choice Requires="wps">
                 <w:drawing>
-                  <wp:anchor distT="0" distB="0" distL="114300" distR="114300" simplePos="0" relativeHeight="251660288" behindDoc="0" locked="0" layoutInCell="1" allowOverlap="1">
+                  <wp:anchor distT="0" distB="0" distL="114300" distR="114300" simplePos="0" relativeHeight="251660288" behindDoc="0" locked="0" layoutInCell="1" allowOverlap="1" wp14:anchorId="6E0B7619" wp14:editId="48BE8442">
                     <wp:simplePos x="0" y="0"/>
                     <mc:AlternateContent>
                       <mc:Choice Requires="wp14">
@@ -349,38 +465,43 @@
                           </wps:style>
                           <wps:txbx>
                             <w:txbxContent>
-                              <w:sdt>
-                                <w:sdtPr>
+                              <w:p>
+                                <w:pPr>
+                                  <w:pStyle w:val="Subtitle"/>
                                   <w:rPr>
                                     <w:rFonts w:cstheme="minorBidi"/>
                                     <w:color w:val="FFFFFF" w:themeColor="background1"/>
                                   </w:rPr>
-                                  <w:alias w:val="Untertitel"/>
-                                  <w:id w:val="-505288762"/>
-                                  <w:showingPlcHdr/>
-                                  <w:dataBinding w:prefixMappings="xmlns:ns0='http://schemas.openxmlformats.org/package/2006/metadata/core-properties' xmlns:ns1='http://purl.org/dc/elements/1.1/'" w:xpath="/ns0:coreProperties[1]/ns1:subject[1]" w:storeItemID="{6C3C8BC8-F283-45AE-878A-BAB7291924A1}"/>
-                                  <w:text/>
-                                </w:sdtPr>
-                                <w:sdtContent>
-                                  <w:p>
-                                    <w:pPr>
-                                      <w:pStyle w:val="Untertitel"/>
-                                      <w:rPr>
-                                        <w:rFonts w:cstheme="minorBidi"/>
-                                        <w:color w:val="FFFFFF" w:themeColor="background1"/>
-                                      </w:rPr>
-                                    </w:pPr>
-                                    <w:r>
-                                      <w:rPr>
-                                        <w:rFonts w:cstheme="minorBidi"/>
-                                        <w:color w:val="FFFFFF" w:themeColor="background1"/>
-                                        <w:lang w:val="de-DE"/>
-                                      </w:rPr>
-                                      <w:t>[Untertitel des Dokuments]</w:t>
-                                    </w:r>
-                                  </w:p>
-                                </w:sdtContent>
-                              </w:sdt>
+                                </w:pPr>
+                                <w:r>
+                                  <w:rPr>
+                                    <w:rFonts w:cstheme="minorBidi"/>
+                                    <w:color w:val="FFFFFF" w:themeColor="background1"/>
+                                  </w:rPr>
+                                  <w:t>Sascha Lucas Kufahl</w:t>
+                                </w:r>
+                              </w:p>
+                              <w:p>
+                                <w:pPr>
+                                  <w:rPr>
+                                    <w:lang w:val="en-US"/>
+                                  </w:rPr>
+                                </w:pPr>
+                                <w:r>
+                                  <w:rPr>
+                                    <w:lang w:val="en-US"/>
+                                  </w:rPr>
+                                  <w:t xml:space="preserve">Vincent </w:t>
+                                </w:r>
+                                <w:proofErr w:type="spellStart"/>
+                                <w:r>
+                                  <w:rPr>
+                                    <w:lang w:val="en-US"/>
+                                  </w:rPr>
+                                  <w:t>Holtorf</w:t>
+                                </w:r>
+                                <w:proofErr w:type="spellEnd"/>
+                              </w:p>
                             </w:txbxContent>
                           </wps:txbx>
                           <wps:bodyPr rot="0" spcFirstLastPara="0" vertOverflow="overflow" horzOverflow="overflow" vert="horz" wrap="square" lIns="182880" tIns="45720" rIns="182880" bIns="45720" numCol="1" spcCol="0" rtlCol="0" fromWordArt="0" anchor="ctr" anchorCtr="0" forceAA="0" compatLnSpc="1">
@@ -403,41 +524,46 @@
               </mc:Choice>
               <mc:Fallback>
                 <w:pict>
-                  <v:rect id="Rechteck 472" o:spid="_x0000_s1027" style="position:absolute;margin-left:0;margin-top:0;width:148.1pt;height:760.3pt;z-index:251660288;visibility:visible;mso-wrap-style:square;mso-width-percent:242;mso-height-percent:960;mso-left-percent:730;mso-wrap-distance-left:9pt;mso-wrap-distance-top:0;mso-wrap-distance-right:9pt;mso-wrap-distance-bottom:0;mso-position-horizontal-relative:page;mso-position-vertical:center;mso-position-vertical-relative:page;mso-width-percent:242;mso-height-percent:960;mso-left-percent:730;mso-width-relative:page;mso-height-relative:page;v-text-anchor:middle" o:gfxdata="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" fillcolor="#44546a [3215]" stroked="f" strokeweight="1pt">
+                  <v:rect w14:anchorId="6E0B7619" id="Rechteck 472" o:spid="_x0000_s1027" style="position:absolute;margin-left:0;margin-top:0;width:148.1pt;height:760.3pt;z-index:251660288;visibility:visible;mso-wrap-style:square;mso-width-percent:242;mso-height-percent:960;mso-left-percent:730;mso-wrap-distance-left:9pt;mso-wrap-distance-top:0;mso-wrap-distance-right:9pt;mso-wrap-distance-bottom:0;mso-position-horizontal-relative:page;mso-position-vertical:center;mso-position-vertical-relative:page;mso-width-percent:242;mso-height-percent:960;mso-left-percent:730;mso-width-relative:page;mso-height-relative:page;v-text-anchor:middle" o:gfxdata="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" fillcolor="#242852 [3215]" stroked="f" strokeweight="1pt">
                     <v:textbox inset="14.4pt,,14.4pt">
                       <w:txbxContent>
-                        <w:sdt>
-                          <w:sdtPr>
+                        <w:p>
+                          <w:pPr>
+                            <w:pStyle w:val="Subtitle"/>
                             <w:rPr>
                               <w:rFonts w:cstheme="minorBidi"/>
                               <w:color w:val="FFFFFF" w:themeColor="background1"/>
                             </w:rPr>
-                            <w:alias w:val="Untertitel"/>
-                            <w:id w:val="-505288762"/>
-                            <w:showingPlcHdr/>
-                            <w:dataBinding w:prefixMappings="xmlns:ns0='http://schemas.openxmlformats.org/package/2006/metadata/core-properties' xmlns:ns1='http://purl.org/dc/elements/1.1/'" w:xpath="/ns0:coreProperties[1]/ns1:subject[1]" w:storeItemID="{6C3C8BC8-F283-45AE-878A-BAB7291924A1}"/>
-                            <w:text/>
-                          </w:sdtPr>
-                          <w:sdtContent>
-                            <w:p>
-                              <w:pPr>
-                                <w:pStyle w:val="Untertitel"/>
-                                <w:rPr>
-                                  <w:rFonts w:cstheme="minorBidi"/>
-                                  <w:color w:val="FFFFFF" w:themeColor="background1"/>
-                                </w:rPr>
-                              </w:pPr>
-                              <w:r>
-                                <w:rPr>
-                                  <w:rFonts w:cstheme="minorBidi"/>
-                                  <w:color w:val="FFFFFF" w:themeColor="background1"/>
-                                  <w:lang w:val="de-DE"/>
-                                </w:rPr>
-                                <w:t>[Untertitel des Dokuments]</w:t>
-                              </w:r>
-                            </w:p>
-                          </w:sdtContent>
-                        </w:sdt>
+                          </w:pPr>
+                          <w:r>
+                            <w:rPr>
+                              <w:rFonts w:cstheme="minorBidi"/>
+                              <w:color w:val="FFFFFF" w:themeColor="background1"/>
+                            </w:rPr>
+                            <w:t>Sascha Lucas Kufahl</w:t>
+                          </w:r>
+                        </w:p>
+                        <w:p>
+                          <w:pPr>
+                            <w:rPr>
+                              <w:lang w:val="en-US"/>
+                            </w:rPr>
+                          </w:pPr>
+                          <w:r>
+                            <w:rPr>
+                              <w:lang w:val="en-US"/>
+                            </w:rPr>
+                            <w:t xml:space="preserve">Vincent </w:t>
+                          </w:r>
+                          <w:proofErr w:type="spellStart"/>
+                          <w:r>
+                            <w:rPr>
+                              <w:lang w:val="en-US"/>
+                            </w:rPr>
+                            <w:t>Holtorf</w:t>
+                          </w:r>
+                          <w:proofErr w:type="spellEnd"/>
+                        </w:p>
                       </w:txbxContent>
                     </v:textbox>
                     <w10:wrap anchorx="page" anchory="page"/>
@@ -463,165 +589,562 @@
         </w:p>
       </w:sdtContent>
     </w:sdt>
-    <w:p>
-      <w:pPr>
-        <w:rPr>
-          <w:lang w:val="en-US"/>
-        </w:rPr>
-      </w:pPr>
-      <w:r>
-        <w:rPr>
-          <w:lang w:val="en-US"/>
-        </w:rPr>
+    <w:sdt>
+      <w:sdtPr>
+        <w:id w:val="292885516"/>
+        <w:docPartObj>
+          <w:docPartGallery w:val="Table of Contents"/>
+          <w:docPartUnique/>
+        </w:docPartObj>
+      </w:sdtPr>
+      <w:sdtEndPr>
+        <w:rPr>
+          <w:rFonts w:asciiTheme="minorHAnsi" w:eastAsiaTheme="minorHAnsi" w:hAnsiTheme="minorHAnsi" w:cstheme="minorBidi"/>
+          <w:b/>
+          <w:bCs/>
+          <w:noProof/>
+          <w:color w:val="auto"/>
+          <w:sz w:val="22"/>
+          <w:szCs w:val="22"/>
+          <w:lang w:val="de-DE"/>
+        </w:rPr>
+      </w:sdtEndPr>
+      <w:sdtContent>
+        <w:p>
+          <w:pPr>
+            <w:pStyle w:val="TOCHeading"/>
+          </w:pPr>
+          <w:r>
+            <w:t>Table of Contents</w:t>
+          </w:r>
+        </w:p>
+        <w:p>
+          <w:pPr>
+            <w:pStyle w:val="TOC1"/>
+            <w:tabs>
+              <w:tab w:val="right" w:leader="dot" w:pos="9062"/>
+            </w:tabs>
+            <w:rPr>
+              <w:noProof/>
+            </w:rPr>
+          </w:pPr>
+          <w:r>
+            <w:fldChar w:fldCharType="begin"/>
+          </w:r>
+          <w:r>
+            <w:rPr>
+              <w:lang w:val="en-US"/>
+            </w:rPr>
+            <w:instrText xml:space="preserve"> TOC \o "1-3" \h \z \u </w:instrText>
+          </w:r>
+          <w:r>
+            <w:fldChar w:fldCharType="separate"/>
+          </w:r>
+          <w:hyperlink w:anchor="_Toc515487645" w:history="1">
+            <w:r>
+              <w:rPr>
+                <w:rStyle w:val="Hyperlink"/>
+                <w:noProof/>
+              </w:rPr>
+              <w:t>Abstract</w:t>
+            </w:r>
+            <w:r>
+              <w:rPr>
+                <w:noProof/>
+                <w:webHidden/>
+              </w:rPr>
+              <w:tab/>
+            </w:r>
+            <w:r>
+              <w:rPr>
+                <w:noProof/>
+                <w:webHidden/>
+              </w:rPr>
+              <w:fldChar w:fldCharType="begin"/>
+            </w:r>
+            <w:r>
+              <w:rPr>
+                <w:noProof/>
+                <w:webHidden/>
+              </w:rPr>
+              <w:instrText xml:space="preserve"> PAGEREF _Toc515487645 \h </w:instrText>
+            </w:r>
+            <w:r>
+              <w:rPr>
+                <w:noProof/>
+                <w:webHidden/>
+              </w:rPr>
+            </w:r>
+            <w:r>
+              <w:rPr>
+                <w:noProof/>
+                <w:webHidden/>
+              </w:rPr>
+              <w:fldChar w:fldCharType="separate"/>
+            </w:r>
+            <w:r>
+              <w:rPr>
+                <w:noProof/>
+                <w:webHidden/>
+              </w:rPr>
+              <w:t>2</w:t>
+            </w:r>
+            <w:r>
+              <w:rPr>
+                <w:noProof/>
+                <w:webHidden/>
+              </w:rPr>
+              <w:fldChar w:fldCharType="end"/>
+            </w:r>
+          </w:hyperlink>
+        </w:p>
+        <w:p>
+          <w:pPr>
+            <w:pStyle w:val="TOC1"/>
+            <w:tabs>
+              <w:tab w:val="right" w:leader="dot" w:pos="9062"/>
+            </w:tabs>
+            <w:rPr>
+              <w:noProof/>
+            </w:rPr>
+          </w:pPr>
+          <w:hyperlink w:anchor="_Toc515487646" w:history="1">
+            <w:r>
+              <w:rPr>
+                <w:rStyle w:val="Hyperlink"/>
+                <w:noProof/>
+                <w:lang w:val="en-US"/>
+              </w:rPr>
+              <w:t>Motivation</w:t>
+            </w:r>
+            <w:r>
+              <w:rPr>
+                <w:noProof/>
+                <w:webHidden/>
+              </w:rPr>
+              <w:tab/>
+            </w:r>
+            <w:r>
+              <w:rPr>
+                <w:noProof/>
+                <w:webHidden/>
+              </w:rPr>
+              <w:fldChar w:fldCharType="begin"/>
+            </w:r>
+            <w:r>
+              <w:rPr>
+                <w:noProof/>
+                <w:webHidden/>
+              </w:rPr>
+              <w:instrText xml:space="preserve"> PAGEREF _Toc515487646 \h </w:instrText>
+            </w:r>
+            <w:r>
+              <w:rPr>
+                <w:noProof/>
+                <w:webHidden/>
+              </w:rPr>
+            </w:r>
+            <w:r>
+              <w:rPr>
+                <w:noProof/>
+                <w:webHidden/>
+              </w:rPr>
+              <w:fldChar w:fldCharType="separate"/>
+            </w:r>
+            <w:r>
+              <w:rPr>
+                <w:noProof/>
+                <w:webHidden/>
+              </w:rPr>
+              <w:t>2</w:t>
+            </w:r>
+            <w:r>
+              <w:rPr>
+                <w:noProof/>
+                <w:webHidden/>
+              </w:rPr>
+              <w:fldChar w:fldCharType="end"/>
+            </w:r>
+          </w:hyperlink>
+        </w:p>
+        <w:p>
+          <w:pPr>
+            <w:pStyle w:val="TOC1"/>
+            <w:tabs>
+              <w:tab w:val="right" w:leader="dot" w:pos="9062"/>
+            </w:tabs>
+            <w:rPr>
+              <w:noProof/>
+            </w:rPr>
+          </w:pPr>
+          <w:hyperlink w:anchor="_Toc515487647" w:history="1">
+            <w:r>
+              <w:rPr>
+                <w:rStyle w:val="Hyperlink"/>
+                <w:noProof/>
+                <w:lang w:val="en-US"/>
+              </w:rPr>
+              <w:t>State of the Art</w:t>
+            </w:r>
+            <w:r>
+              <w:rPr>
+                <w:noProof/>
+                <w:webHidden/>
+              </w:rPr>
+              <w:tab/>
+            </w:r>
+            <w:r>
+              <w:rPr>
+                <w:noProof/>
+                <w:webHidden/>
+              </w:rPr>
+              <w:fldChar w:fldCharType="begin"/>
+            </w:r>
+            <w:r>
+              <w:rPr>
+                <w:noProof/>
+                <w:webHidden/>
+              </w:rPr>
+              <w:instrText xml:space="preserve"> PAGEREF _Toc515487647 \h </w:instrText>
+            </w:r>
+            <w:r>
+              <w:rPr>
+                <w:noProof/>
+                <w:webHidden/>
+              </w:rPr>
+            </w:r>
+            <w:r>
+              <w:rPr>
+                <w:noProof/>
+                <w:webHidden/>
+              </w:rPr>
+              <w:fldChar w:fldCharType="separate"/>
+            </w:r>
+            <w:r>
+              <w:rPr>
+                <w:noProof/>
+                <w:webHidden/>
+              </w:rPr>
+              <w:t>2</w:t>
+            </w:r>
+            <w:r>
+              <w:rPr>
+                <w:noProof/>
+                <w:webHidden/>
+              </w:rPr>
+              <w:fldChar w:fldCharType="end"/>
+            </w:r>
+          </w:hyperlink>
+        </w:p>
+        <w:p>
+          <w:pPr>
+            <w:rPr>
+              <w:lang w:val="en-US"/>
+            </w:rPr>
+          </w:pPr>
+          <w:r>
+            <w:rPr>
+              <w:b/>
+              <w:bCs/>
+              <w:noProof/>
+            </w:rPr>
+            <w:fldChar w:fldCharType="end"/>
+          </w:r>
+        </w:p>
+      </w:sdtContent>
+    </w:sdt>
+    <w:p>
+      <w:pPr>
+        <w:rPr>
+          <w:lang w:val="en-US"/>
+        </w:rPr>
+      </w:pPr>
+      <w:r>
+        <w:rPr>
+          <w:lang w:val="en-US"/>
+        </w:rPr>
+        <w:br w:type="page"/>
+      </w:r>
+      <w:bookmarkStart w:id="0" w:name="_GoBack"/>
+      <w:bookmarkEnd w:id="0"/>
+    </w:p>
+    <w:p>
+      <w:pPr>
+        <w:pStyle w:val="Heading1"/>
+      </w:pPr>
+      <w:bookmarkStart w:id="1" w:name="_Toc515487645"/>
+      <w:r>
         <w:lastRenderedPageBreak/>
-        <w:t>Intuition in VR Games</w:t>
-      </w:r>
-    </w:p>
-    <w:p>
-      <w:pPr>
-        <w:rPr>
-          <w:lang w:val="en-US"/>
-        </w:rPr>
-      </w:pPr>
-      <w:r>
-        <w:rPr>
-          <w:lang w:val="en-US"/>
-        </w:rPr>
-        <w:t>COVER PAGE: GREY DARK BACKGROUND OF INGAME</w:t>
-      </w:r>
-    </w:p>
-    <w:p>
-      <w:pPr>
-        <w:rPr>
-          <w:lang w:val="en-US"/>
-        </w:rPr>
-      </w:pPr>
-      <w:r>
-        <w:rPr>
-          <w:lang w:val="en-US"/>
-        </w:rPr>
-        <w:t>Authors:</w:t>
-      </w:r>
-    </w:p>
-    <w:p>
-      <w:pPr>
-        <w:rPr>
-          <w:lang w:val="en-US"/>
-        </w:rPr>
-      </w:pPr>
-      <w:r>
-        <w:rPr>
-          <w:lang w:val="en-US"/>
-        </w:rPr>
-        <w:t xml:space="preserve">Sascha Lucas </w:t>
+        <w:t>Abstract</w:t>
+      </w:r>
+      <w:bookmarkEnd w:id="1"/>
+    </w:p>
+    <w:p>
+      <w:pPr>
+        <w:rPr>
+          <w:lang w:val="en-US"/>
+        </w:rPr>
+      </w:pPr>
+      <w:r>
+        <w:rPr>
+          <w:lang w:val="en-US"/>
+        </w:rPr>
+        <w:t>VR mini game c</w:t>
+      </w:r>
+      <w:r>
+        <w:rPr>
+          <w:lang w:val="en-US"/>
+        </w:rPr>
+        <w:t xml:space="preserve">entered around the idea of instant accessibility and playability by maximizing intuitive game design concepts. Implemented by breaking down game mechanics and user interaction into </w:t>
+      </w:r>
+      <w:r>
+        <w:rPr>
+          <w:lang w:val="en-US"/>
+        </w:rPr>
+        <w:t xml:space="preserve">their respective </w:t>
+      </w:r>
+      <w:r>
+        <w:rPr>
+          <w:lang w:val="en-US"/>
+        </w:rPr>
+        <w:t>core elements.</w:t>
+      </w:r>
+    </w:p>
+    <w:p>
+      <w:pPr>
+        <w:rPr>
+          <w:lang w:val="en-US"/>
+        </w:rPr>
+      </w:pPr>
+    </w:p>
+    <w:p>
+      <w:pPr>
+        <w:pStyle w:val="Heading1"/>
+        <w:rPr>
+          <w:lang w:val="en-US"/>
+        </w:rPr>
+      </w:pPr>
+      <w:bookmarkStart w:id="2" w:name="_Toc515487646"/>
+      <w:r>
+        <w:rPr>
+          <w:lang w:val="en-US"/>
+        </w:rPr>
+        <w:t>Motivation</w:t>
+      </w:r>
+      <w:bookmarkEnd w:id="2"/>
+    </w:p>
+    <w:p>
+      <w:pPr>
+        <w:rPr>
+          <w:lang w:val="en-US"/>
+        </w:rPr>
+      </w:pPr>
+      <w:r>
+        <w:rPr>
+          <w:lang w:val="en-US"/>
+        </w:rPr>
+        <w:t>General virtual reality (</w:t>
       </w:r>
       <w:proofErr w:type="spellStart"/>
       <w:r>
         <w:rPr>
           <w:lang w:val="en-US"/>
         </w:rPr>
-        <w:t>Kufahl</w:t>
+        <w:t>vr</w:t>
       </w:r>
       <w:proofErr w:type="spellEnd"/>
-    </w:p>
-    <w:p>
-      <w:pPr>
-        <w:rPr>
-          <w:lang w:val="en-US"/>
-        </w:rPr>
-      </w:pPr>
-      <w:r>
-        <w:rPr>
-          <w:lang w:val="en-US"/>
-        </w:rPr>
-        <w:t>Vincent Holtorf</w:t>
-      </w:r>
-    </w:p>
-    <w:p>
-      <w:pPr>
-        <w:rPr>
-          <w:lang w:val="en-US"/>
-        </w:rPr>
-      </w:pPr>
-    </w:p>
-    <w:p>
-      <w:pPr>
-        <w:rPr>
-          <w:lang w:val="en-US"/>
-        </w:rPr>
-      </w:pPr>
-      <w:r>
-        <w:rPr>
-          <w:lang w:val="en-US"/>
-        </w:rPr>
-        <w:t>Abstract</w:t>
-      </w:r>
-    </w:p>
-    <w:p>
-      <w:pPr>
-        <w:rPr>
-          <w:lang w:val="en-US"/>
-        </w:rPr>
-      </w:pPr>
-      <w:r>
-        <w:rPr>
-          <w:lang w:val="en-US"/>
-        </w:rPr>
-        <w:t>In our work we focused on intuition and accessibility in VR Games. Our aim was to develop a small game which could be played in a matter of seconds without the use of any Tutorials or explanations.</w:t>
-      </w:r>
-    </w:p>
-    <w:p>
-      <w:pPr>
-        <w:rPr>
-          <w:lang w:val="en-US"/>
-        </w:rPr>
-      </w:pPr>
-    </w:p>
-    <w:p>
-      <w:pPr>
-        <w:rPr>
-          <w:lang w:val="en-US"/>
-        </w:rPr>
-      </w:pPr>
-      <w:r>
-        <w:rPr>
-          <w:lang w:val="en-US"/>
-        </w:rPr>
-        <w:t>Intro</w:t>
-      </w:r>
-    </w:p>
-    <w:p>
-      <w:pPr>
-        <w:rPr>
-          <w:lang w:val="en-US"/>
-        </w:rPr>
-      </w:pPr>
-    </w:p>
-    <w:p>
-      <w:pPr>
-        <w:rPr>
-          <w:lang w:val="en-US"/>
-        </w:rPr>
-      </w:pPr>
-      <w:r>
-        <w:rPr>
-          <w:lang w:val="en-US"/>
-        </w:rPr>
-        <w:t>Motivation:</w:t>
-      </w:r>
-    </w:p>
-    <w:p>
-      <w:pPr>
-        <w:rPr>
-          <w:lang w:val="en-US"/>
-        </w:rPr>
-      </w:pPr>
-      <w:r>
-        <w:rPr>
-          <w:lang w:val="en-US"/>
-        </w:rPr>
-        <w:t xml:space="preserve">Drone control, simplicity, how to break things down in a new environment </w:t>
-      </w:r>
+      <w:r>
+        <w:rPr>
+          <w:lang w:val="en-US"/>
+        </w:rPr>
+        <w:t xml:space="preserve">) applications, as well as </w:t>
+      </w:r>
+      <w:proofErr w:type="spellStart"/>
+      <w:r>
+        <w:rPr>
+          <w:lang w:val="en-US"/>
+        </w:rPr>
+        <w:t>vr</w:t>
+      </w:r>
+      <w:proofErr w:type="spellEnd"/>
+      <w:r>
+        <w:rPr>
+          <w:lang w:val="en-US"/>
+        </w:rPr>
+        <w:t xml:space="preserve">-games or other </w:t>
+      </w:r>
+      <w:proofErr w:type="spellStart"/>
+      <w:r>
+        <w:rPr>
+          <w:lang w:val="en-US"/>
+        </w:rPr>
+        <w:t>vr</w:t>
+      </w:r>
+      <w:proofErr w:type="spellEnd"/>
+      <w:r>
+        <w:rPr>
+          <w:lang w:val="en-US"/>
+        </w:rPr>
+        <w:t xml:space="preserve">-entertainment media, can still be considered as an unconventional form of user technology. Even with the accelerating speed of development and improvements by the day, hardly any type of conventions in this media exist, compared to the more established industries, such as film and </w:t>
+      </w:r>
+      <w:r>
+        <w:rPr>
+          <w:lang w:val="en-US"/>
+        </w:rPr>
+        <w:t>traditional 2d desktop computer applications</w:t>
+      </w:r>
+      <w:r>
+        <w:rPr>
+          <w:lang w:val="en-US"/>
+        </w:rPr>
+        <w:t>. This project tried to tackle the issue by researching and using known techniques as well as crystalizing ideas and concepts of directing user attention</w:t>
+      </w:r>
+      <w:r>
+        <w:rPr>
+          <w:lang w:val="en-US"/>
+        </w:rPr>
+        <w:t xml:space="preserve"> into 3d virtual space</w:t>
+      </w:r>
+      <w:r>
+        <w:rPr>
+          <w:lang w:val="en-US"/>
+        </w:rPr>
+        <w:t>.</w:t>
+      </w:r>
+    </w:p>
+    <w:p>
+      <w:pPr>
+        <w:rPr>
+          <w:lang w:val="en-US"/>
+        </w:rPr>
+      </w:pPr>
+      <w:r>
+        <w:rPr>
+          <w:lang w:val="en-US"/>
+        </w:rPr>
+        <w:t xml:space="preserve">The project was instantiated </w:t>
+      </w:r>
+      <w:r>
+        <w:rPr>
+          <w:lang w:val="en-US"/>
+        </w:rPr>
+        <w:t xml:space="preserve">as part of </w:t>
+      </w:r>
+      <w:proofErr w:type="gramStart"/>
+      <w:r>
+        <w:rPr>
+          <w:lang w:val="en-US"/>
+        </w:rPr>
+        <w:t>an</w:t>
+      </w:r>
+      <w:proofErr w:type="gramEnd"/>
+      <w:r>
+        <w:rPr>
+          <w:lang w:val="en-US"/>
+        </w:rPr>
+        <w:t xml:space="preserve"> university class and inspired by the desire to make </w:t>
+      </w:r>
+      <w:proofErr w:type="spellStart"/>
+      <w:r>
+        <w:rPr>
+          <w:lang w:val="en-US"/>
+        </w:rPr>
+        <w:t>vr</w:t>
+      </w:r>
+      <w:proofErr w:type="spellEnd"/>
+      <w:r>
+        <w:rPr>
+          <w:lang w:val="en-US"/>
+        </w:rPr>
+        <w:t xml:space="preserve">-technology more accessible to the casual user. Further, it is intended to improve the understanding and establishment of conventions for </w:t>
+      </w:r>
+      <w:proofErr w:type="spellStart"/>
+      <w:r>
+        <w:rPr>
+          <w:lang w:val="en-US"/>
+        </w:rPr>
+        <w:t>vr</w:t>
+      </w:r>
+      <w:proofErr w:type="spellEnd"/>
+      <w:r>
+        <w:rPr>
+          <w:lang w:val="en-US"/>
+        </w:rPr>
+        <w:t xml:space="preserve"> media development. </w:t>
+      </w:r>
+    </w:p>
+    <w:p>
+      <w:pPr>
+        <w:rPr>
+          <w:lang w:val="en-US"/>
+        </w:rPr>
+      </w:pPr>
+      <w:r>
+        <w:rPr>
+          <w:lang w:val="en-US"/>
+        </w:rPr>
+        <w:t xml:space="preserve"> </w:t>
+      </w:r>
+      <w:r>
+        <w:rPr>
+          <w:lang w:val="en-US"/>
+        </w:rPr>
+        <w:t>Additional inspiration was drawn</w:t>
+      </w:r>
+      <w:r>
+        <w:rPr>
+          <w:lang w:val="en-US"/>
+        </w:rPr>
+        <w:t xml:space="preserve"> in</w:t>
+      </w:r>
+      <w:r>
+        <w:rPr>
+          <w:lang w:val="en-US"/>
+        </w:rPr>
+        <w:t xml:space="preserve"> by real world </w:t>
+      </w:r>
+      <w:r>
+        <w:rPr>
+          <w:lang w:val="en-US"/>
+        </w:rPr>
+        <w:t>instances</w:t>
+      </w:r>
+      <w:r>
+        <w:rPr>
+          <w:lang w:val="en-US"/>
+        </w:rPr>
+        <w:t xml:space="preserve"> and development processes of breaking down complex tasks into more and more digestible and accessible packages. One such example is the development of drones from high tech military applications into modern toys.</w:t>
+      </w:r>
+    </w:p>
+    <w:p>
+      <w:pPr>
+        <w:rPr>
+          <w:lang w:val="en-US"/>
+        </w:rPr>
+      </w:pPr>
+    </w:p>
+    <w:p>
+      <w:pPr>
+        <w:pStyle w:val="Heading1"/>
+        <w:rPr>
+          <w:lang w:val="en-US"/>
+        </w:rPr>
+      </w:pPr>
+      <w:bookmarkStart w:id="3" w:name="_Toc515487647"/>
+      <w:r>
+        <w:rPr>
+          <w:lang w:val="en-US"/>
+        </w:rPr>
+        <w:t>State of the Art</w:t>
+      </w:r>
+      <w:bookmarkEnd w:id="3"/>
+    </w:p>
+    <w:p>
+      <w:pPr>
+        <w:rPr>
+          <w:lang w:val="en-US"/>
+        </w:rPr>
+      </w:pPr>
     </w:p>
     <w:p>
       <w:pPr>
@@ -870,6 +1393,7 @@
         <w:rPr>
           <w:lang w:val="en-US"/>
         </w:rPr>
+        <w:lastRenderedPageBreak/>
         <w:t xml:space="preserve">Metroid prime hunter </w:t>
       </w:r>
     </w:p>
@@ -910,7 +1434,6 @@
         <w:rPr>
           <w:lang w:val="en-US"/>
         </w:rPr>
-        <w:lastRenderedPageBreak/>
         <w:t>Concept</w:t>
       </w:r>
     </w:p>
@@ -1152,8 +1675,6 @@
           <w:lang w:val="en-US"/>
         </w:rPr>
       </w:pPr>
-      <w:bookmarkStart w:id="0" w:name="_GoBack"/>
-      <w:bookmarkEnd w:id="0"/>
     </w:p>
     <w:sectPr>
       <w:pgSz w:w="11906" w:h="16838"/>
@@ -1681,17 +2202,38 @@
     <w:lsdException w:name="Hashtag" w:semiHidden="1" w:unhideWhenUsed="1"/>
     <w:lsdException w:name="Unresolved Mention" w:semiHidden="1" w:unhideWhenUsed="1"/>
   </w:latentStyles>
-  <w:style w:type="paragraph" w:default="1" w:styleId="Standard">
+  <w:style w:type="paragraph" w:default="1" w:styleId="Normal">
     <w:name w:val="Normal"/>
     <w:qFormat/>
   </w:style>
-  <w:style w:type="character" w:default="1" w:styleId="Absatz-Standardschriftart">
+  <w:style w:type="paragraph" w:styleId="Heading1">
+    <w:name w:val="heading 1"/>
+    <w:basedOn w:val="Normal"/>
+    <w:next w:val="Normal"/>
+    <w:link w:val="Heading1Char"/>
+    <w:uiPriority w:val="9"/>
+    <w:qFormat/>
+    <w:rsid w:val="00B754D2"/>
+    <w:pPr>
+      <w:keepNext/>
+      <w:keepLines/>
+      <w:spacing w:before="240" w:after="0"/>
+      <w:outlineLvl w:val="0"/>
+    </w:pPr>
+    <w:rPr>
+      <w:rFonts w:asciiTheme="majorHAnsi" w:eastAsiaTheme="majorEastAsia" w:hAnsiTheme="majorHAnsi" w:cstheme="majorBidi"/>
+      <w:color w:val="374C80" w:themeColor="accent1" w:themeShade="BF"/>
+      <w:sz w:val="32"/>
+      <w:szCs w:val="32"/>
+    </w:rPr>
+  </w:style>
+  <w:style w:type="character" w:default="1" w:styleId="DefaultParagraphFont">
     <w:name w:val="Default Paragraph Font"/>
     <w:uiPriority w:val="1"/>
     <w:semiHidden/>
     <w:unhideWhenUsed/>
   </w:style>
-  <w:style w:type="table" w:default="1" w:styleId="NormaleTabelle">
+  <w:style w:type="table" w:default="1" w:styleId="TableNormal">
     <w:name w:val="Normal Table"/>
     <w:uiPriority w:val="99"/>
     <w:semiHidden/>
@@ -1706,15 +2248,15 @@
       </w:tblCellMar>
     </w:tblPr>
   </w:style>
-  <w:style w:type="numbering" w:default="1" w:styleId="KeineListe">
+  <w:style w:type="numbering" w:default="1" w:styleId="NoList">
     <w:name w:val="No List"/>
     <w:uiPriority w:val="99"/>
     <w:semiHidden/>
     <w:unhideWhenUsed/>
   </w:style>
-  <w:style w:type="paragraph" w:styleId="Listenabsatz">
+  <w:style w:type="paragraph" w:styleId="ListParagraph">
     <w:name w:val="List Paragraph"/>
-    <w:basedOn w:val="Standard"/>
+    <w:basedOn w:val="Normal"/>
     <w:uiPriority w:val="34"/>
     <w:qFormat/>
     <w:rsid w:val="00855C94"/>
@@ -1723,11 +2265,11 @@
       <w:contextualSpacing/>
     </w:pPr>
   </w:style>
-  <w:style w:type="paragraph" w:styleId="Titel">
+  <w:style w:type="paragraph" w:styleId="Title">
     <w:name w:val="Title"/>
-    <w:basedOn w:val="Standard"/>
-    <w:next w:val="Standard"/>
-    <w:link w:val="TitelZchn"/>
+    <w:basedOn w:val="Normal"/>
+    <w:next w:val="Normal"/>
+    <w:link w:val="TitleChar"/>
     <w:uiPriority w:val="10"/>
     <w:qFormat/>
     <w:rsid w:val="00B85257"/>
@@ -1745,10 +2287,10 @@
       <w:lang w:val="en-US"/>
     </w:rPr>
   </w:style>
-  <w:style w:type="character" w:customStyle="1" w:styleId="TitelZchn">
-    <w:name w:val="Titel Zchn"/>
-    <w:basedOn w:val="Absatz-Standardschriftart"/>
-    <w:link w:val="Titel"/>
+  <w:style w:type="character" w:customStyle="1" w:styleId="TitleChar">
+    <w:name w:val="Title Char"/>
+    <w:basedOn w:val="DefaultParagraphFont"/>
+    <w:link w:val="Title"/>
     <w:uiPriority w:val="10"/>
     <w:rsid w:val="00B85257"/>
     <w:rPr>
@@ -1761,11 +2303,11 @@
       <w:lang w:val="en-US"/>
     </w:rPr>
   </w:style>
-  <w:style w:type="paragraph" w:styleId="Untertitel">
+  <w:style w:type="paragraph" w:styleId="Subtitle">
     <w:name w:val="Subtitle"/>
-    <w:basedOn w:val="Standard"/>
-    <w:next w:val="Standard"/>
-    <w:link w:val="UntertitelZchn"/>
+    <w:basedOn w:val="Normal"/>
+    <w:next w:val="Normal"/>
+    <w:link w:val="SubtitleChar"/>
     <w:uiPriority w:val="11"/>
     <w:qFormat/>
     <w:rsid w:val="00B85257"/>
@@ -1781,10 +2323,10 @@
       <w:lang w:val="en-US"/>
     </w:rPr>
   </w:style>
-  <w:style w:type="character" w:customStyle="1" w:styleId="UntertitelZchn">
-    <w:name w:val="Untertitel Zchn"/>
-    <w:basedOn w:val="Absatz-Standardschriftart"/>
-    <w:link w:val="Untertitel"/>
+  <w:style w:type="character" w:customStyle="1" w:styleId="SubtitleChar">
+    <w:name w:val="Subtitle Char"/>
+    <w:basedOn w:val="DefaultParagraphFont"/>
+    <w:link w:val="Subtitle"/>
     <w:uiPriority w:val="11"/>
     <w:rsid w:val="00B85257"/>
     <w:rPr>
@@ -1794,13 +2336,64 @@
       <w:lang w:val="en-US"/>
     </w:rPr>
   </w:style>
+  <w:style w:type="character" w:customStyle="1" w:styleId="Heading1Char">
+    <w:name w:val="Heading 1 Char"/>
+    <w:basedOn w:val="DefaultParagraphFont"/>
+    <w:link w:val="Heading1"/>
+    <w:uiPriority w:val="9"/>
+    <w:rsid w:val="00B754D2"/>
+    <w:rPr>
+      <w:rFonts w:asciiTheme="majorHAnsi" w:eastAsiaTheme="majorEastAsia" w:hAnsiTheme="majorHAnsi" w:cstheme="majorBidi"/>
+      <w:color w:val="374C80" w:themeColor="accent1" w:themeShade="BF"/>
+      <w:sz w:val="32"/>
+      <w:szCs w:val="32"/>
+    </w:rPr>
+  </w:style>
+  <w:style w:type="paragraph" w:styleId="TOCHeading">
+    <w:name w:val="TOC Heading"/>
+    <w:basedOn w:val="Heading1"/>
+    <w:next w:val="Normal"/>
+    <w:uiPriority w:val="39"/>
+    <w:unhideWhenUsed/>
+    <w:qFormat/>
+    <w:rsid w:val="00B754D2"/>
+    <w:pPr>
+      <w:outlineLvl w:val="9"/>
+    </w:pPr>
+    <w:rPr>
+      <w:lang w:val="en-US"/>
+    </w:rPr>
+  </w:style>
+  <w:style w:type="paragraph" w:styleId="TOC1">
+    <w:name w:val="toc 1"/>
+    <w:basedOn w:val="Normal"/>
+    <w:next w:val="Normal"/>
+    <w:autoRedefine/>
+    <w:uiPriority w:val="39"/>
+    <w:unhideWhenUsed/>
+    <w:rsid w:val="00624CF7"/>
+    <w:pPr>
+      <w:spacing w:after="100"/>
+    </w:pPr>
+  </w:style>
+  <w:style w:type="character" w:styleId="Hyperlink">
+    <w:name w:val="Hyperlink"/>
+    <w:basedOn w:val="DefaultParagraphFont"/>
+    <w:uiPriority w:val="99"/>
+    <w:unhideWhenUsed/>
+    <w:rsid w:val="00624CF7"/>
+    <w:rPr>
+      <w:color w:val="9454C3" w:themeColor="hyperlink"/>
+      <w:u w:val="single"/>
+    </w:rPr>
+  </w:style>
 </w:styles>
 </file>
 
 <file path=word/theme/theme1.xml><?xml version="1.0" encoding="utf-8"?>
 <a:theme xmlns:a="http://schemas.openxmlformats.org/drawingml/2006/main" name="Office">
   <a:themeElements>
-    <a:clrScheme name="Office">
+    <a:clrScheme name="Blue Warm">
       <a:dk1>
         <a:sysClr val="windowText" lastClr="000000"/>
       </a:dk1>
@@ -1808,34 +2401,34 @@
         <a:sysClr val="window" lastClr="FFFFFF"/>
       </a:lt1>
       <a:dk2>
-        <a:srgbClr val="44546A"/>
+        <a:srgbClr val="242852"/>
       </a:dk2>
       <a:lt2>
-        <a:srgbClr val="E7E6E6"/>
+        <a:srgbClr val="ACCBF9"/>
       </a:lt2>
       <a:accent1>
-        <a:srgbClr val="4472C4"/>
+        <a:srgbClr val="4A66AC"/>
       </a:accent1>
       <a:accent2>
-        <a:srgbClr val="ED7D31"/>
+        <a:srgbClr val="629DD1"/>
       </a:accent2>
       <a:accent3>
-        <a:srgbClr val="A5A5A5"/>
+        <a:srgbClr val="297FD5"/>
       </a:accent3>
       <a:accent4>
-        <a:srgbClr val="FFC000"/>
+        <a:srgbClr val="7F8FA9"/>
       </a:accent4>
       <a:accent5>
-        <a:srgbClr val="5B9BD5"/>
+        <a:srgbClr val="5AA2AE"/>
       </a:accent5>
       <a:accent6>
-        <a:srgbClr val="70AD47"/>
+        <a:srgbClr val="9D90A0"/>
       </a:accent6>
       <a:hlink>
-        <a:srgbClr val="0563C1"/>
+        <a:srgbClr val="9454C3"/>
       </a:hlink>
       <a:folHlink>
-        <a:srgbClr val="954F72"/>
+        <a:srgbClr val="3EBBF0"/>
       </a:folHlink>
     </a:clrScheme>
     <a:fontScheme name="Office">
@@ -2093,11 +2686,30 @@
 </file>
 
 <file path=customXml/item1.xml><?xml version="1.0" encoding="utf-8"?>
+<CoverPageProperties xmlns="http://schemas.microsoft.com/office/2006/coverPageProps">
+  <PublishDate/>
+  <Abstract>Exemplified by a custom made VR-Minigame </Abstract>
+  <CompanyAddress/>
+  <CompanyPhone/>
+  <CompanyFax/>
+  <CompanyEmail/>
+</CoverPageProperties>
+</file>
+
+<file path=customXml/item2.xml><?xml version="1.0" encoding="utf-8"?>
 <b:Sources xmlns:b="http://schemas.openxmlformats.org/officeDocument/2006/bibliography" xmlns="http://schemas.openxmlformats.org/officeDocument/2006/bibliography" SelectedStyle="\APASixthEditionOfficeOnline.xsl" StyleName="APA" Version="6"/>
 </file>
 
 <file path=customXml/itemProps1.xml><?xml version="1.0" encoding="utf-8"?>
-<ds:datastoreItem xmlns:ds="http://schemas.openxmlformats.org/officeDocument/2006/customXml" ds:itemID="{C8C82FA2-03F0-4CE9-9534-190D836FCA42}">
+<ds:datastoreItem xmlns:ds="http://schemas.openxmlformats.org/officeDocument/2006/customXml" ds:itemID="{55AF091B-3C7A-41E3-B477-F2FDAA23CFDA}">
+  <ds:schemaRefs>
+    <ds:schemaRef ds:uri="http://schemas.microsoft.com/office/2006/coverPageProps"/>
+  </ds:schemaRefs>
+</ds:datastoreItem>
+</file>
+
+<file path=customXml/itemProps2.xml><?xml version="1.0" encoding="utf-8"?>
+<ds:datastoreItem xmlns:ds="http://schemas.openxmlformats.org/officeDocument/2006/customXml" ds:itemID="{9E4BB2C8-EE3B-4D02-ACC1-646F6FA8774D}">
   <ds:schemaRefs>
     <ds:schemaRef ds:uri="http://schemas.openxmlformats.org/officeDocument/2006/bibliography"/>
   </ds:schemaRefs>

</xml_diff>